<commit_message>
Final updates before submission
</commit_message>
<xml_diff>
--- a/ReadMe.docx
+++ b/ReadMe.docx
@@ -83,189 +83,170 @@
           <w:rFonts w:ascii="Nova Mono" w:eastAsia="Nova Mono" w:hAnsi="Nova Mono" w:cs="Nova Mono"/>
           <w:color w:val="999999"/>
         </w:rPr>
-        <w:t xml:space="preserve">→ For each part of the assignment, list the associated  classes/JSP pages/HTML/Ajax or Javascript code(with full path/package name), briefly </w:t>
-      </w:r>
+        <w:t>→ For each part of the assignment, list the associated  classes/JSP pages/HTML/Ajax or Javascript code(with full path/package name), briefly mentioning how these components interact amongst themselves as well as whether and how did you test that this feature works</w:t>
+      </w:r>
+    </w:p>
+    <w:p>
       <w:r>
         <w:rPr>
           <w:rFonts w:ascii="Nova Mono" w:eastAsia="Nova Mono" w:hAnsi="Nova Mono" w:cs="Nova Mono"/>
           <w:color w:val="999999"/>
         </w:rPr>
-        <w:t>mentioning how these components interact amongst themselves as well as whether and how did you test that this feature works</w:t>
+        <w:t>→ The grader will use the same steps you use to test features on your website and if things don’t work well, or the tests were incomplete, you would lose points.</w:t>
+      </w:r>
+    </w:p>
+    <w:p/>
+    <w:p>
+      <w:r>
+        <w:rPr>
+          <w:u w:val="single"/>
+        </w:rPr>
+        <w:t>Part 1:</w:t>
+      </w:r>
+      <w:r>
+        <w:rPr>
+          <w:u w:val="single"/>
+        </w:rPr>
+        <w:t xml:space="preserve"> </w:t>
+      </w:r>
+      <w:r>
+        <w:t xml:space="preserve">index.jsp, </w:t>
+      </w:r>
+      <w:r>
+        <w:t xml:space="preserve">utilities/ShoppingCart, </w:t>
+      </w:r>
+      <w:r>
+        <w:t xml:space="preserve">utilities/ShoeHistoryContainer, _navigationBar.jsp, </w:t>
+      </w:r>
+      <w:r>
+        <w:rPr>
+          <w:iCs/>
+        </w:rPr>
+        <w:t>all_shoes_table.jsp, shoe_history.jsp</w:t>
+      </w:r>
+    </w:p>
+    <w:p>
+      <w:r>
+        <w:t>Index is the main page, it calls the ShoeHistoryContainer to show which shoes have been browsed. NavigationBar for the navbar, all_shoes_table to show all the shoes on the landing page.</w:t>
+      </w:r>
+    </w:p>
+    <w:p/>
+    <w:p>
+      <w:r>
+        <w:rPr>
+          <w:u w:val="single"/>
+        </w:rPr>
+        <w:t>Part 2:</w:t>
+      </w:r>
+      <w:r>
+        <w:t xml:space="preserve"> servlets/Product, servlets/Counter</w:t>
+      </w:r>
+    </w:p>
+    <w:p>
+      <w:r>
+        <w:t>Product needs a shoeID attached as a field in GET. It then queries the database for that shoe and displays it. It includes the response of the Counter object which counts number of unique people to view the product.</w:t>
+      </w:r>
+    </w:p>
+    <w:p/>
+    <w:p>
+      <w:r>
+        <w:rPr>
+          <w:u w:val="single"/>
+        </w:rPr>
+        <w:t>Part 3:</w:t>
+      </w:r>
+      <w:r>
+        <w:t xml:space="preserve"> servlets/Counter</w:t>
+      </w:r>
+    </w:p>
+    <w:p>
+      <w:r>
+        <w:t xml:space="preserve">Included in Product. Uses a Map&lt;String, Set&lt;String&gt;&gt; to counter the number of other people. </w:t>
+      </w:r>
+      <w:r>
+        <w:t>Key is the page of the shoe, the Set contains the unique IP addresses that visited the page.</w:t>
+      </w:r>
+    </w:p>
+    <w:p/>
+    <w:p>
+      <w:r>
+        <w:rPr>
+          <w:u w:val="single"/>
+        </w:rPr>
+        <w:t>Part 4:</w:t>
+      </w:r>
+      <w:r>
+        <w:t xml:space="preserve"> utilities/Checkout, shoppingCart.jsp, utilities/DatabaseConnection ShoppingCart</w:t>
+      </w:r>
+    </w:p>
+    <w:p>
+      <w:r>
+        <w:t>Shopping cart is built up using the context object. Cart continues to the checkout page. The information is gathered, concatenated, and inputted into the database and redirects to orderdetails.jsp</w:t>
+      </w:r>
+    </w:p>
+    <w:p/>
+    <w:p>
+      <w:r>
+        <w:rPr>
+          <w:u w:val="single"/>
+        </w:rPr>
+        <w:t>Part 5:</w:t>
+      </w:r>
+      <w:r>
+        <w:t xml:space="preserve"> </w:t>
+      </w:r>
+      <w:r>
+        <w:t>orderdetails.jsp</w:t>
+      </w:r>
+      <w:r>
+        <w:t>, utilities/</w:t>
+      </w:r>
+      <w:r>
+        <w:t>Purchase</w:t>
+      </w:r>
+    </w:p>
+    <w:p>
+      <w:r>
+        <w:t xml:space="preserve">Information is stored into the </w:t>
+      </w:r>
+      <w:r>
+        <w:t>purchase</w:t>
+      </w:r>
+      <w:r>
+        <w:t xml:space="preserve"> object which is stored in the context object of the session. The information is then used to show a customer’s most recent order details.</w:t>
+      </w:r>
+    </w:p>
+    <w:p/>
+    <w:p/>
+    <w:p>
+      <w:r>
+        <w:rPr>
+          <w:b/>
+          <w:color w:val="3C78D8"/>
+        </w:rPr>
+        <w:t>Extra Credits:</w:t>
       </w:r>
     </w:p>
     <w:p>
       <w:r>
         <w:rPr>
           <w:rFonts w:ascii="Nova Mono" w:eastAsia="Nova Mono" w:hAnsi="Nova Mono" w:cs="Nova Mono"/>
-          <w:color w:val="999999"/>
-        </w:rPr>
-        <w:t>→ The grader will use the same steps you use to test features on your website and if things don’t work well, or the tests were incom</w:t>
-      </w:r>
+          <w:color w:val="980000"/>
+        </w:rPr>
+        <w:t>→ If you have not implemented the features for extra credits, skip this section.</w:t>
+      </w:r>
+    </w:p>
+    <w:p>
       <w:r>
         <w:rPr>
           <w:rFonts w:ascii="Nova Mono" w:eastAsia="Nova Mono" w:hAnsi="Nova Mono" w:cs="Nova Mono"/>
-          <w:color w:val="999999"/>
-        </w:rPr>
-        <w:t>plete, you would lose points.</w:t>
-      </w:r>
-    </w:p>
-    <w:p/>
-    <w:p>
-      <w:r>
-        <w:rPr>
-          <w:u w:val="single"/>
-        </w:rPr>
-        <w:t>Part 1:</w:t>
-      </w:r>
-      <w:r>
-        <w:rPr>
-          <w:u w:val="single"/>
-        </w:rPr>
-        <w:t xml:space="preserve"> </w:t>
-      </w:r>
-      <w:r>
-        <w:t xml:space="preserve">index.jsp, </w:t>
-      </w:r>
-      <w:r>
-        <w:t xml:space="preserve">utilities/ShoppingCart, </w:t>
-      </w:r>
-      <w:r>
-        <w:t xml:space="preserve">utilities/ShoeHistoryContainer, _navigationBar.jsp, </w:t>
-      </w:r>
-      <w:r>
-        <w:rPr>
-          <w:iCs/>
-        </w:rPr>
-        <w:t>all_shoes_table.jsp, shoe_history.jsp</w:t>
-      </w:r>
-    </w:p>
-    <w:p>
-      <w:r>
-        <w:t>Index is the main page, it calls the ShoeHistoryContainer to show which shoes have been browsed. NavigationBar for the navbar, all_shoes_table to show all the shoes on the landing page.</w:t>
-      </w:r>
-    </w:p>
-    <w:p/>
-    <w:p>
-      <w:r>
-        <w:rPr>
-          <w:u w:val="single"/>
-        </w:rPr>
-        <w:t>Part 2:</w:t>
-      </w:r>
-      <w:r>
-        <w:t xml:space="preserve"> servlets/Product, servlets/Counter</w:t>
-      </w:r>
-    </w:p>
-    <w:p>
-      <w:r>
-        <w:t>Product needs a shoeID attached as a field in GET. It then queries the database for that shoe and displays it. It includes the response of the Counter object which counts number of unique people to view the product.</w:t>
-      </w:r>
-    </w:p>
-    <w:p/>
-    <w:p>
-      <w:r>
-        <w:rPr>
-          <w:u w:val="single"/>
-        </w:rPr>
-        <w:t>Part 3:</w:t>
-      </w:r>
-      <w:r>
-        <w:t xml:space="preserve"> servlets/Counter</w:t>
-      </w:r>
-    </w:p>
-    <w:p>
-      <w:r>
-        <w:t xml:space="preserve">Included in Product. Uses a Map&lt;String, Set&lt;String&gt;&gt; to counter the number of other people. </w:t>
-      </w:r>
-      <w:r>
-        <w:t>Key is the page of the shoe, the Set contains the unique IP addresses that visited the page.</w:t>
-      </w:r>
-    </w:p>
-    <w:p/>
-    <w:p>
-      <w:r>
-        <w:rPr>
-          <w:u w:val="single"/>
-        </w:rPr>
-        <w:t>Part 4:</w:t>
-      </w:r>
-      <w:r>
-        <w:t xml:space="preserve"> utilities/Checkout, shoppingCart.jsp, utilities/DatabaseConnection ShoppingCart</w:t>
-      </w:r>
-    </w:p>
-    <w:p>
-      <w:r>
-        <w:t>Shopping cart is built up using the context object. Cart continues to the checkout page. The information is gathered, concatenated, and inputted into the database and redirects to orderdetails.jsp</w:t>
-      </w:r>
-    </w:p>
-    <w:p/>
-    <w:p>
-      <w:r>
-        <w:rPr>
-          <w:u w:val="single"/>
-        </w:rPr>
-        <w:t>Part 5:</w:t>
-      </w:r>
-      <w:r>
-        <w:t xml:space="preserve"> </w:t>
-      </w:r>
-      <w:r>
-        <w:t>orderdetails.jsp</w:t>
-      </w:r>
-      <w:r>
-        <w:t>, utilities/Customer</w:t>
-      </w:r>
-    </w:p>
-    <w:p>
-      <w:r>
-        <w:t>Information is stored into the customer object which is stored in the context object of the session. The information is then used to show a customer’s most recent order details.</w:t>
+          <w:color w:val="666666"/>
+        </w:rPr>
+        <w:t>→ Give a detailed description of how you have implemented this feature, and how should the TA/Instructor test this on your website.</w:t>
       </w:r>
       <w:bookmarkStart w:id="0" w:name="_GoBack"/>
       <w:bookmarkEnd w:id="0"/>
     </w:p>
-    <w:p/>
-    <w:p/>
-    <w:p>
-      <w:r>
-        <w:rPr>
-          <w:b/>
-          <w:color w:val="3C78D8"/>
-        </w:rPr>
-        <w:t>Extra Credits:</w:t>
-      </w:r>
-    </w:p>
-    <w:p>
-      <w:r>
-        <w:rPr>
-          <w:rFonts w:ascii="Nova Mono" w:eastAsia="Nova Mono" w:hAnsi="Nova Mono" w:cs="Nova Mono"/>
-          <w:color w:val="980000"/>
-        </w:rPr>
-        <w:t>→ If you have not implemented the features for extra credits, skip this section.</w:t>
-      </w:r>
-    </w:p>
-    <w:p>
-      <w:r>
-        <w:rPr>
-          <w:rFonts w:ascii="Nova Mono" w:eastAsia="Nova Mono" w:hAnsi="Nova Mono" w:cs="Nova Mono"/>
-          <w:color w:val="666666"/>
-        </w:rPr>
-        <w:t>→ Give a detailed description of how you have implemented this feature, and ho</w:t>
-      </w:r>
-      <w:r>
-        <w:rPr>
-          <w:rFonts w:ascii="Nova Mono" w:eastAsia="Nova Mono" w:hAnsi="Nova Mono" w:cs="Nova Mono"/>
-          <w:color w:val="666666"/>
-        </w:rPr>
-        <w:t>w should the TA/Instructor test this on your website.</w:t>
-      </w:r>
-    </w:p>
-    <w:p/>
-    <w:p/>
-    <w:p/>
-    <w:p/>
-    <w:p/>
-    <w:p/>
-    <w:p/>
     <w:sectPr>
       <w:headerReference w:type="default" r:id="rId6"/>
       <w:pgSz w:w="12240" w:h="15840"/>

</xml_diff>